<commit_message>
COMP260 Ass01 - wip
</commit_message>
<xml_diff>
--- a/comp260/1/comp260_1.docx
+++ b/comp260/1/comp260_1.docx
@@ -173,12 +173,21 @@
                       <w:sz w:val="20"/>
                     </w:rPr>
                   </w:pPr>
+                  <w:proofErr w:type="spellStart"/>
                   <w:r>
                     <w:rPr>
                       <w:color w:val="FFFFFF"/>
                       <w:sz w:val="20"/>
                     </w:rPr>
-                    <w:t>BSc Computing</w:t>
+                    <w:t>BSc</w:t>
+                  </w:r>
+                  <w:proofErr w:type="spellEnd"/>
+                  <w:r>
+                    <w:rPr>
+                      <w:color w:val="FFFFFF"/>
+                      <w:sz w:val="20"/>
+                    </w:rPr>
+                    <w:t xml:space="preserve"> Computing</w:t>
                   </w:r>
                   <w:r>
                     <w:rPr>
@@ -2838,7 +2847,23 @@
                 <w:sz w:val="20"/>
                 <w:lang w:val="en-GB"/>
               </w:rPr>
-              <w:t>. Fork the GitHub repository at:</w:t>
+              <w:t xml:space="preserve">. Fork the </w:t>
+            </w:r>
+            <w:proofErr w:type="spellStart"/>
+            <w:r>
+              <w:rPr>
+                <w:sz w:val="20"/>
+                <w:lang w:val="en-GB"/>
+              </w:rPr>
+              <w:t>GitHub</w:t>
+            </w:r>
+            <w:proofErr w:type="spellEnd"/>
+            <w:r>
+              <w:rPr>
+                <w:sz w:val="20"/>
+                <w:lang w:val="en-GB"/>
+              </w:rPr>
+              <w:t xml:space="preserve"> repository at:</w:t>
             </w:r>
           </w:p>
           <w:p>
@@ -3124,8 +3149,16 @@
               <w:rPr>
                 <w:rFonts w:ascii="Courier New"/>
               </w:rPr>
-              <w:t>.gitignore</w:t>
-            </w:r>
+              <w:t>.</w:t>
+            </w:r>
+            <w:proofErr w:type="spellStart"/>
+            <w:r>
+              <w:rPr>
+                <w:rFonts w:ascii="Courier New"/>
+              </w:rPr>
+              <w:t>gitignore</w:t>
+            </w:r>
+            <w:proofErr w:type="spellEnd"/>
             <w:r>
               <w:rPr>
                 <w:rFonts w:ascii="Courier New"/>
@@ -3281,8 +3314,16 @@
               <w:rPr>
                 <w:rFonts w:ascii="Courier New"/>
               </w:rPr>
-              <w:t>.gitignore</w:t>
-            </w:r>
+              <w:t>.</w:t>
+            </w:r>
+            <w:proofErr w:type="spellStart"/>
+            <w:r>
+              <w:rPr>
+                <w:rFonts w:ascii="Courier New"/>
+              </w:rPr>
+              <w:t>gitignore</w:t>
+            </w:r>
+            <w:proofErr w:type="spellEnd"/>
             <w:r>
               <w:t>.</w:t>
             </w:r>
@@ -4082,6 +4123,8 @@
               <w:spacing w:before="70"/>
               <w:jc w:val="both"/>
             </w:pPr>
+            <w:bookmarkStart w:id="2" w:name="OLE_LINK1"/>
+            <w:bookmarkStart w:id="3" w:name="OLE_LINK2"/>
             <w:r>
               <w:rPr>
                 <w:w w:val="85"/>
@@ -5108,9 +5151,11 @@
               </w:rPr>
               <w:t xml:space="preserve"> </w:t>
             </w:r>
+            <w:proofErr w:type="spellStart"/>
             <w:r>
               <w:t>GitHub</w:t>
             </w:r>
+            <w:proofErr w:type="spellEnd"/>
             <w:r>
               <w:rPr>
                 <w:spacing w:val="-32"/>
@@ -5169,6 +5214,9 @@
                 <w:lang w:val="en-GB"/>
               </w:rPr>
             </w:pPr>
+            <w:bookmarkStart w:id="4" w:name="OLE_LINK3"/>
+            <w:bookmarkEnd w:id="2"/>
+            <w:bookmarkEnd w:id="3"/>
             <w:r>
               <w:rPr>
                 <w:sz w:val="20"/>
@@ -5207,6 +5255,7 @@
               <w:t>.</w:t>
             </w:r>
           </w:p>
+          <w:bookmarkEnd w:id="4"/>
           <w:p>
             <w:pPr>
               <w:tabs>
@@ -5958,8 +6007,13 @@
               </w:rPr>
               <w:t xml:space="preserve"> </w:t>
             </w:r>
-            <w:r>
-              <w:t>LearningSpace.</w:t>
+            <w:proofErr w:type="spellStart"/>
+            <w:r>
+              <w:t>LearningSpace</w:t>
+            </w:r>
+            <w:proofErr w:type="spellEnd"/>
+            <w:r>
+              <w:t>.</w:t>
             </w:r>
             <w:r>
               <w:rPr>
@@ -6124,7 +6178,15 @@
               <w:t xml:space="preserve"> </w:t>
             </w:r>
             <w:r>
-              <w:t>note, the</w:t>
+              <w:t>note</w:t>
+            </w:r>
+            <w:proofErr w:type="gramStart"/>
+            <w:r>
+              <w:t>,</w:t>
+            </w:r>
+            <w:proofErr w:type="gramEnd"/>
+            <w:r>
+              <w:t xml:space="preserve"> the</w:t>
             </w:r>
             <w:r>
               <w:rPr>
@@ -6132,9 +6194,11 @@
               </w:rPr>
               <w:t xml:space="preserve"> </w:t>
             </w:r>
+            <w:proofErr w:type="spellStart"/>
             <w:r>
               <w:t>LearningSpace</w:t>
             </w:r>
+            <w:proofErr w:type="spellEnd"/>
             <w:r>
               <w:rPr>
                 <w:spacing w:val="-19"/>
@@ -7296,8 +7360,13 @@
               <w:t xml:space="preserve">D, </w:t>
             </w:r>
             <w:r>
-              <w:t>prepare a practical demonstration of the computer programs. Ensure that the source code and related assets are pushed to GitHub</w:t>
-            </w:r>
+              <w:t xml:space="preserve">prepare a practical demonstration of the computer programs. Ensure that the source code and related assets are pushed to </w:t>
+            </w:r>
+            <w:proofErr w:type="spellStart"/>
+            <w:r>
+              <w:t>GitHub</w:t>
+            </w:r>
+            <w:proofErr w:type="spellEnd"/>
             <w:r>
               <w:rPr>
                 <w:spacing w:val="-27"/>
@@ -8524,9 +8593,11 @@
               </w:rPr>
               <w:t xml:space="preserve"> </w:t>
             </w:r>
+            <w:proofErr w:type="spellStart"/>
             <w:r>
               <w:t>recieve</w:t>
             </w:r>
+            <w:proofErr w:type="spellEnd"/>
             <w:r>
               <w:rPr>
                 <w:spacing w:val="-31"/>
@@ -8899,8 +8970,17 @@
                 <w:b w:val="0"/>
                 <w:lang w:val="en-GB"/>
               </w:rPr>
-              <w:t>specified on the MyFalmouth</w:t>
-            </w:r>
+              <w:t xml:space="preserve">specified on the </w:t>
+            </w:r>
+            <w:proofErr w:type="spellStart"/>
+            <w:r>
+              <w:rPr>
+                <w:b w:val="0"/>
+                <w:lang w:val="en-GB"/>
+              </w:rPr>
+              <w:t>MyFalmouth</w:t>
+            </w:r>
+            <w:proofErr w:type="spellEnd"/>
             <w:r>
               <w:rPr>
                 <w:b w:val="0"/>
@@ -9295,12 +9375,21 @@
               </w:rPr>
               <w:t xml:space="preserve"> </w:t>
             </w:r>
+            <w:proofErr w:type="spellStart"/>
             <w:r>
               <w:rPr>
                 <w:b w:val="0"/>
                 <w:lang w:val="en-GB"/>
               </w:rPr>
-              <w:t>GitHub.</w:t>
+              <w:t>GitHub</w:t>
+            </w:r>
+            <w:proofErr w:type="spellEnd"/>
+            <w:r>
+              <w:rPr>
+                <w:b w:val="0"/>
+                <w:lang w:val="en-GB"/>
+              </w:rPr>
+              <w:t>.</w:t>
             </w:r>
           </w:p>
           <w:p>
@@ -9760,6 +9849,7 @@
               </w:rPr>
               <w:t xml:space="preserve"> </w:t>
             </w:r>
+            <w:proofErr w:type="spellStart"/>
             <w:r>
               <w:rPr>
                 <w:spacing w:val="-4"/>
@@ -9768,6 +9858,7 @@
               </w:rPr>
               <w:t>Talis</w:t>
             </w:r>
+            <w:proofErr w:type="spellEnd"/>
             <w:r>
               <w:rPr>
                 <w:spacing w:val="-26"/>
@@ -10401,11 +10492,26 @@
                 <w:sz w:val="14"/>
               </w:rPr>
             </w:pPr>
-            <w:r>
-              <w:rPr>
-                <w:sz w:val="14"/>
-              </w:rPr>
-              <w:t>Parts A—D are complete and timely.</w:t>
+            <w:bookmarkStart w:id="5" w:name="OLE_LINK6"/>
+            <w:r>
+              <w:rPr>
+                <w:sz w:val="14"/>
+              </w:rPr>
+              <w:t xml:space="preserve">Parts A—D </w:t>
+            </w:r>
+            <w:proofErr w:type="gramStart"/>
+            <w:r>
+              <w:rPr>
+                <w:sz w:val="14"/>
+              </w:rPr>
+              <w:t>are</w:t>
+            </w:r>
+            <w:proofErr w:type="gramEnd"/>
+            <w:r>
+              <w:rPr>
+                <w:sz w:val="14"/>
+              </w:rPr>
+              <w:t xml:space="preserve"> complete and timely.</w:t>
             </w:r>
           </w:p>
           <w:p>
@@ -10416,6 +10522,8 @@
                 <w:sz w:val="14"/>
               </w:rPr>
             </w:pPr>
+            <w:bookmarkStart w:id="6" w:name="OLE_LINK4"/>
+            <w:bookmarkEnd w:id="5"/>
             <w:r>
               <w:rPr>
                 <w:sz w:val="14"/>
@@ -10627,6 +10735,8 @@
                 <w:sz w:val="14"/>
               </w:rPr>
             </w:pPr>
+            <w:bookmarkStart w:id="7" w:name="OLE_LINK5"/>
+            <w:bookmarkEnd w:id="6"/>
             <w:r>
               <w:rPr>
                 <w:sz w:val="14"/>
@@ -10725,6 +10835,7 @@
               <w:t xml:space="preserve">skills. </w:t>
             </w:r>
           </w:p>
+          <w:bookmarkEnd w:id="7"/>
           <w:p>
             <w:pPr>
               <w:pStyle w:val="TableParagraph"/>
@@ -10773,12 +10884,14 @@
               </w:rPr>
               <w:t xml:space="preserve"> </w:t>
             </w:r>
+            <w:proofErr w:type="spellStart"/>
             <w:r>
               <w:rPr>
                 <w:sz w:val="14"/>
               </w:rPr>
               <w:t>GitHub</w:t>
             </w:r>
+            <w:proofErr w:type="spellEnd"/>
             <w:r>
               <w:rPr>
                 <w:spacing w:val="-13"/>
@@ -10918,21 +11031,23 @@
               </w:rPr>
               <w:t xml:space="preserve">Design does not incorporate concurrency and/or a </w:t>
             </w:r>
-            <w:commentRangeStart w:id="2"/>
+            <w:commentRangeStart w:id="8"/>
+            <w:proofErr w:type="spellStart"/>
             <w:r>
               <w:rPr>
                 <w:sz w:val="14"/>
               </w:rPr>
               <w:t>databasing</w:t>
             </w:r>
-            <w:commentRangeEnd w:id="2"/>
+            <w:commentRangeEnd w:id="8"/>
+            <w:proofErr w:type="spellEnd"/>
             <w:r>
               <w:rPr>
                 <w:rStyle w:val="CommentReference"/>
                 <w:rFonts w:ascii="Verdana" w:hAnsi="Verdana" w:cs="Verdana"/>
                 <w:lang w:val="en-US"/>
               </w:rPr>
-              <w:commentReference w:id="2"/>
+              <w:commentReference w:id="8"/>
             </w:r>
             <w:r>
               <w:rPr>
@@ -10988,7 +11103,21 @@
               <w:rPr>
                 <w:sz w:val="14"/>
               </w:rPr>
-              <w:t>Design sufficiently incorporates concurrency and databasing.</w:t>
+              <w:t xml:space="preserve">Design sufficiently incorporates concurrency and </w:t>
+            </w:r>
+            <w:proofErr w:type="spellStart"/>
+            <w:r>
+              <w:rPr>
+                <w:sz w:val="14"/>
+              </w:rPr>
+              <w:t>databasing</w:t>
+            </w:r>
+            <w:proofErr w:type="spellEnd"/>
+            <w:r>
+              <w:rPr>
+                <w:sz w:val="14"/>
+              </w:rPr>
+              <w:t>.</w:t>
             </w:r>
           </w:p>
           <w:p>
@@ -11050,7 +11179,21 @@
               <w:rPr>
                 <w:sz w:val="14"/>
               </w:rPr>
-              <w:t xml:space="preserve"> incorporates concurrency and databasing.</w:t>
+              <w:t xml:space="preserve"> incorporates concurrency and </w:t>
+            </w:r>
+            <w:proofErr w:type="spellStart"/>
+            <w:r>
+              <w:rPr>
+                <w:sz w:val="14"/>
+              </w:rPr>
+              <w:t>databasing</w:t>
+            </w:r>
+            <w:proofErr w:type="spellEnd"/>
+            <w:r>
+              <w:rPr>
+                <w:sz w:val="14"/>
+              </w:rPr>
+              <w:t>.</w:t>
             </w:r>
           </w:p>
           <w:p>
@@ -11113,11 +11256,19 @@
               </w:rPr>
               <w:t xml:space="preserve"> </w:t>
             </w:r>
-            <w:r>
-              <w:rPr>
-                <w:sz w:val="14"/>
-              </w:rPr>
-              <w:t>is leveraged</w:t>
+            <w:proofErr w:type="gramStart"/>
+            <w:r>
+              <w:rPr>
+                <w:sz w:val="14"/>
+              </w:rPr>
+              <w:t>is</w:t>
+            </w:r>
+            <w:proofErr w:type="gramEnd"/>
+            <w:r>
+              <w:rPr>
+                <w:sz w:val="14"/>
+              </w:rPr>
+              <w:t xml:space="preserve"> leveraged</w:t>
             </w:r>
             <w:r>
               <w:rPr>
@@ -11187,7 +11338,21 @@
               <w:rPr>
                 <w:sz w:val="14"/>
               </w:rPr>
-              <w:t>Design appropriately incorporates concurrency and databasing.</w:t>
+              <w:t xml:space="preserve">Design appropriately incorporates concurrency and </w:t>
+            </w:r>
+            <w:proofErr w:type="spellStart"/>
+            <w:r>
+              <w:rPr>
+                <w:sz w:val="14"/>
+              </w:rPr>
+              <w:t>databasing</w:t>
+            </w:r>
+            <w:proofErr w:type="spellEnd"/>
+            <w:r>
+              <w:rPr>
+                <w:sz w:val="14"/>
+              </w:rPr>
+              <w:t>.</w:t>
             </w:r>
           </w:p>
           <w:p>
@@ -11250,11 +11415,19 @@
               </w:rPr>
               <w:t xml:space="preserve"> </w:t>
             </w:r>
-            <w:r>
-              <w:rPr>
-                <w:sz w:val="14"/>
-              </w:rPr>
-              <w:t>is leveraged somewhat appropriately.</w:t>
+            <w:proofErr w:type="gramStart"/>
+            <w:r>
+              <w:rPr>
+                <w:sz w:val="14"/>
+              </w:rPr>
+              <w:t>is</w:t>
+            </w:r>
+            <w:proofErr w:type="gramEnd"/>
+            <w:r>
+              <w:rPr>
+                <w:sz w:val="14"/>
+              </w:rPr>
+              <w:t xml:space="preserve"> leveraged somewhat appropriately.</w:t>
             </w:r>
           </w:p>
           <w:p>
@@ -11304,7 +11477,21 @@
               <w:rPr>
                 <w:sz w:val="14"/>
               </w:rPr>
-              <w:t>Design, with high appropriateness, incorporates concurrency and databasing.</w:t>
+              <w:t xml:space="preserve">Design, with high appropriateness, incorporates concurrency and </w:t>
+            </w:r>
+            <w:proofErr w:type="spellStart"/>
+            <w:r>
+              <w:rPr>
+                <w:sz w:val="14"/>
+              </w:rPr>
+              <w:t>databasing</w:t>
+            </w:r>
+            <w:proofErr w:type="spellEnd"/>
+            <w:r>
+              <w:rPr>
+                <w:sz w:val="14"/>
+              </w:rPr>
+              <w:t>.</w:t>
             </w:r>
           </w:p>
           <w:p>
@@ -11367,11 +11554,19 @@
               </w:rPr>
               <w:t xml:space="preserve"> </w:t>
             </w:r>
-            <w:r>
-              <w:rPr>
-                <w:sz w:val="14"/>
-              </w:rPr>
-              <w:t>is leveraged</w:t>
+            <w:proofErr w:type="gramStart"/>
+            <w:r>
+              <w:rPr>
+                <w:sz w:val="14"/>
+              </w:rPr>
+              <w:t>is</w:t>
+            </w:r>
+            <w:proofErr w:type="gramEnd"/>
+            <w:r>
+              <w:rPr>
+                <w:sz w:val="14"/>
+              </w:rPr>
+              <w:t xml:space="preserve"> leveraged</w:t>
             </w:r>
             <w:r>
               <w:rPr>
@@ -11436,7 +11631,21 @@
               <w:rPr>
                 <w:sz w:val="14"/>
               </w:rPr>
-              <w:t>Design, with high appropriateness, incorporates concurrency and databasing.</w:t>
+              <w:t xml:space="preserve">Design, with high appropriateness, incorporates concurrency and </w:t>
+            </w:r>
+            <w:proofErr w:type="spellStart"/>
+            <w:r>
+              <w:rPr>
+                <w:sz w:val="14"/>
+              </w:rPr>
+              <w:t>databasing</w:t>
+            </w:r>
+            <w:proofErr w:type="spellEnd"/>
+            <w:r>
+              <w:rPr>
+                <w:sz w:val="14"/>
+              </w:rPr>
+              <w:t>.</w:t>
             </w:r>
           </w:p>
           <w:p>
@@ -11500,11 +11709,19 @@
               </w:rPr>
               <w:t xml:space="preserve"> </w:t>
             </w:r>
-            <w:r>
-              <w:rPr>
-                <w:sz w:val="14"/>
-              </w:rPr>
-              <w:t>is leveraged highly appropriately.</w:t>
+            <w:proofErr w:type="gramStart"/>
+            <w:r>
+              <w:rPr>
+                <w:sz w:val="14"/>
+              </w:rPr>
+              <w:t>is</w:t>
+            </w:r>
+            <w:proofErr w:type="gramEnd"/>
+            <w:r>
+              <w:rPr>
+                <w:sz w:val="14"/>
+              </w:rPr>
+              <w:t xml:space="preserve"> leveraged highly appropriately.</w:t>
             </w:r>
           </w:p>
           <w:p>
@@ -12191,21 +12408,21 @@
                 <w:sz w:val="14"/>
               </w:rPr>
             </w:pPr>
-            <w:commentRangeStart w:id="3"/>
+            <w:commentRangeStart w:id="9"/>
             <w:r>
               <w:rPr>
                 <w:sz w:val="14"/>
               </w:rPr>
               <w:t>Demo</w:t>
             </w:r>
-            <w:commentRangeEnd w:id="3"/>
+            <w:commentRangeEnd w:id="9"/>
             <w:r>
               <w:rPr>
                 <w:rStyle w:val="CommentReference"/>
                 <w:rFonts w:ascii="Verdana" w:hAnsi="Verdana" w:cs="Verdana"/>
                 <w:lang w:val="en-US"/>
               </w:rPr>
-              <w:commentReference w:id="3"/>
+              <w:commentReference w:id="9"/>
             </w:r>
           </w:p>
         </w:tc>
@@ -12809,7 +13026,7 @@
       </w:pPr>
     </w:p>
   </w:comment>
-  <w:comment w:id="2" w:author="gareth" w:date="2018-09-11T11:38:00Z" w:initials="g">
+  <w:comment w:id="8" w:author="gareth" w:date="2018-09-11T11:38:00Z" w:initials="g">
     <w:p>
       <w:pPr>
         <w:pStyle w:val="CommentText"/>
@@ -12821,11 +13038,19 @@
         <w:annotationRef/>
       </w:r>
       <w:r>
-        <w:t>Remove databasing as a thing as it makes no sense</w:t>
+        <w:t xml:space="preserve">Remove </w:t>
+      </w:r>
+      <w:proofErr w:type="spellStart"/>
+      <w:r>
+        <w:t>databasing</w:t>
+      </w:r>
+      <w:proofErr w:type="spellEnd"/>
+      <w:r>
+        <w:t xml:space="preserve"> as a thing as it makes no sense</w:t>
       </w:r>
     </w:p>
   </w:comment>
-  <w:comment w:id="3" w:author="gareth" w:date="2018-09-11T11:38:00Z" w:initials="g">
+  <w:comment w:id="9" w:author="gareth" w:date="2018-09-11T11:38:00Z" w:initials="g">
     <w:p>
       <w:pPr>
         <w:pStyle w:val="CommentText"/>
@@ -16277,7 +16502,7 @@
 </file>
 
 <file path=customXml/itemProps1.xml><?xml version="1.0" encoding="utf-8"?>
-<ds:datastoreItem xmlns:ds="http://schemas.openxmlformats.org/officeDocument/2006/customXml" ds:itemID="{E37D93A7-4E43-41DC-804B-8BE9FFE26ED5}">
+<ds:datastoreItem xmlns:ds="http://schemas.openxmlformats.org/officeDocument/2006/customXml" ds:itemID="{A418FBEE-222F-473F-9EAB-1D3836440A24}">
   <ds:schemaRefs>
     <ds:schemaRef ds:uri="http://schemas.openxmlformats.org/officeDocument/2006/bibliography"/>
   </ds:schemaRefs>

</xml_diff>